<commit_message>
Up to Vid 13
</commit_message>
<xml_diff>
--- a/TEMPLATE_2DAE06_Pjotr_Brunain_Unity_Proposal.docx
+++ b/TEMPLATE_2DAE06_Pjotr_Brunain_Unity_Proposal.docx
@@ -301,21 +301,7 @@
                               <w:rPr>
                                 <w:lang w:val="en-US"/>
                               </w:rPr>
-                              <w:t xml:space="preserve">You will play a young boy seen from a top-down perspective whom you will be able to control using </w:t>
-                            </w:r>
-                            <w:proofErr w:type="spellStart"/>
-                            <w:r>
-                              <w:rPr>
-                                <w:lang w:val="en-US"/>
-                              </w:rPr>
-                              <w:t>wasd</w:t>
-                            </w:r>
-                            <w:proofErr w:type="spellEnd"/>
-                            <w:r>
-                              <w:rPr>
-                                <w:lang w:val="en-US"/>
-                              </w:rPr>
-                              <w:t>. (w forward, a left, s right, d down). You will only be able to see a small circle around the boy as the boy is holding a torch in a pitch-black world.</w:t>
+                              <w:t>You will play a young boy seen from a top-down perspective whom you will be able to control using wasd. (w forward, a left, s right, d down). You will only be able to see a small circle around the boy as the boy is holding a torch in a pitch-black world.</w:t>
                             </w:r>
                           </w:p>
                         </w:txbxContent>
@@ -350,21 +336,7 @@
                         <w:rPr>
                           <w:lang w:val="en-US"/>
                         </w:rPr>
-                        <w:t xml:space="preserve">You will play a young boy seen from a top-down perspective whom you will be able to control using </w:t>
-                      </w:r>
-                      <w:proofErr w:type="spellStart"/>
-                      <w:r>
-                        <w:rPr>
-                          <w:lang w:val="en-US"/>
-                        </w:rPr>
-                        <w:t>wasd</w:t>
-                      </w:r>
-                      <w:proofErr w:type="spellEnd"/>
-                      <w:r>
-                        <w:rPr>
-                          <w:lang w:val="en-US"/>
-                        </w:rPr>
-                        <w:t>. (w forward, a left, s right, d down). You will only be able to see a small circle around the boy as the boy is holding a torch in a pitch-black world.</w:t>
+                        <w:t>You will play a young boy seen from a top-down perspective whom you will be able to control using wasd. (w forward, a left, s right, d down). You will only be able to see a small circle around the boy as the boy is holding a torch in a pitch-black world.</w:t>
                       </w:r>
                     </w:p>
                   </w:txbxContent>
@@ -400,27 +372,7 @@
           <w:sz w:val="18"/>
           <w:lang w:val="en-US"/>
         </w:rPr>
-        <w:t xml:space="preserve"> camera, </w:t>
-      </w:r>
-      <w:proofErr w:type="gramStart"/>
-      <w:r>
-        <w:rPr>
-          <w:rFonts w:ascii="DIN" w:hAnsi="DIN"/>
-          <w:i/>
-          <w:sz w:val="18"/>
-          <w:lang w:val="en-US"/>
-        </w:rPr>
-        <w:t>character</w:t>
-      </w:r>
-      <w:proofErr w:type="gramEnd"/>
-      <w:r>
-        <w:rPr>
-          <w:rFonts w:ascii="DIN" w:hAnsi="DIN"/>
-          <w:i/>
-          <w:sz w:val="18"/>
-          <w:lang w:val="en-US"/>
-        </w:rPr>
-        <w:t xml:space="preserve"> and controls</w:t>
+        <w:t xml:space="preserve"> camera, character and controls</w:t>
       </w:r>
       <w:r>
         <w:rPr>
@@ -700,7 +652,35 @@
                                 <w:color w:val="0070C0"/>
                                 <w:lang w:val="en-US"/>
                               </w:rPr>
-                              <w:t>The monsters are invisible monsters around you that can get you if they get too close to you. They’re shadows and don’t really have any shape or anything like that.</w:t>
+                              <w:t>The monsters are invisible monsters around you that</w:t>
+                            </w:r>
+                            <w:r>
+                              <w:rPr>
+                                <w:color w:val="0070C0"/>
+                                <w:lang w:val="en-US"/>
+                              </w:rPr>
+                              <w:t xml:space="preserve"> you can only see through their audio particles. Don’t let them</w:t>
+                            </w:r>
+                            <w:r>
+                              <w:rPr>
+                                <w:color w:val="0070C0"/>
+                                <w:lang w:val="en-US"/>
+                              </w:rPr>
+                              <w:t xml:space="preserve"> get too close to you. They</w:t>
+                            </w:r>
+                            <w:r>
+                              <w:rPr>
+                                <w:color w:val="0070C0"/>
+                                <w:lang w:val="en-US"/>
+                              </w:rPr>
+                              <w:t xml:space="preserve"> </w:t>
+                            </w:r>
+                            <w:r>
+                              <w:rPr>
+                                <w:color w:val="0070C0"/>
+                                <w:lang w:val="en-US"/>
+                              </w:rPr>
+                              <w:t>don’t really have any shape or anything like that.</w:t>
                             </w:r>
                           </w:p>
                           <w:p>
@@ -715,7 +695,21 @@
                                 <w:color w:val="0070C0"/>
                                 <w:lang w:val="en-US"/>
                               </w:rPr>
-                              <w:t>The traps will be mostly stun-traps. Like a rake on the ground. Or a beartrap from which you must escape by mashing a button.</w:t>
+                              <w:t>The traps will be mostly stun-traps. Like a rake on the ground</w:t>
+                            </w:r>
+                            <w:r>
+                              <w:rPr>
+                                <w:color w:val="0070C0"/>
+                                <w:lang w:val="en-US"/>
+                              </w:rPr>
+                              <w:t xml:space="preserve"> that if somebody steps on it you get stunned</w:t>
+                            </w:r>
+                            <w:r>
+                              <w:rPr>
+                                <w:color w:val="0070C0"/>
+                                <w:lang w:val="en-US"/>
+                              </w:rPr>
+                              <w:t>. Or a beartrap from which you must escape by mashing a button.</w:t>
                             </w:r>
                           </w:p>
                           <w:p>
@@ -731,6 +725,13 @@
                                 <w:lang w:val="en-US"/>
                               </w:rPr>
                               <w:t>The pick-up items can’t be used other than for completing the game. They’re items that are requested at the start of the level and you need to get them back to the start of the level to complete the game. Examples can be anything that can be found in a basement… like a hammer or some glue, …</w:t>
+                            </w:r>
+                            <w:r>
+                              <w:rPr>
+                                <w:color w:val="0070C0"/>
+                                <w:lang w:val="en-US"/>
+                              </w:rPr>
+                              <w:t xml:space="preserve"> . You first need to find the item and then take a little bit of time to pick up the item. This will make some noise and attract more of the aforementioned monsters. You then put the item in your “backpack” and can carry more items to the exit.</w:t>
                             </w:r>
                           </w:p>
                         </w:txbxContent>
@@ -811,7 +812,35 @@
                           <w:color w:val="0070C0"/>
                           <w:lang w:val="en-US"/>
                         </w:rPr>
-                        <w:t>The monsters are invisible monsters around you that can get you if they get too close to you. They’re shadows and don’t really have any shape or anything like that.</w:t>
+                        <w:t>The monsters are invisible monsters around you that</w:t>
+                      </w:r>
+                      <w:r>
+                        <w:rPr>
+                          <w:color w:val="0070C0"/>
+                          <w:lang w:val="en-US"/>
+                        </w:rPr>
+                        <w:t xml:space="preserve"> you can only see through their audio particles. Don’t let them</w:t>
+                      </w:r>
+                      <w:r>
+                        <w:rPr>
+                          <w:color w:val="0070C0"/>
+                          <w:lang w:val="en-US"/>
+                        </w:rPr>
+                        <w:t xml:space="preserve"> get too close to you. They</w:t>
+                      </w:r>
+                      <w:r>
+                        <w:rPr>
+                          <w:color w:val="0070C0"/>
+                          <w:lang w:val="en-US"/>
+                        </w:rPr>
+                        <w:t xml:space="preserve"> </w:t>
+                      </w:r>
+                      <w:r>
+                        <w:rPr>
+                          <w:color w:val="0070C0"/>
+                          <w:lang w:val="en-US"/>
+                        </w:rPr>
+                        <w:t>don’t really have any shape or anything like that.</w:t>
                       </w:r>
                     </w:p>
                     <w:p>
@@ -826,7 +855,21 @@
                           <w:color w:val="0070C0"/>
                           <w:lang w:val="en-US"/>
                         </w:rPr>
-                        <w:t>The traps will be mostly stun-traps. Like a rake on the ground. Or a beartrap from which you must escape by mashing a button.</w:t>
+                        <w:t>The traps will be mostly stun-traps. Like a rake on the ground</w:t>
+                      </w:r>
+                      <w:r>
+                        <w:rPr>
+                          <w:color w:val="0070C0"/>
+                          <w:lang w:val="en-US"/>
+                        </w:rPr>
+                        <w:t xml:space="preserve"> that if somebody steps on it you get stunned</w:t>
+                      </w:r>
+                      <w:r>
+                        <w:rPr>
+                          <w:color w:val="0070C0"/>
+                          <w:lang w:val="en-US"/>
+                        </w:rPr>
+                        <w:t>. Or a beartrap from which you must escape by mashing a button.</w:t>
                       </w:r>
                     </w:p>
                     <w:p>
@@ -842,6 +885,13 @@
                           <w:lang w:val="en-US"/>
                         </w:rPr>
                         <w:t>The pick-up items can’t be used other than for completing the game. They’re items that are requested at the start of the level and you need to get them back to the start of the level to complete the game. Examples can be anything that can be found in a basement… like a hammer or some glue, …</w:t>
+                      </w:r>
+                      <w:r>
+                        <w:rPr>
+                          <w:color w:val="0070C0"/>
+                          <w:lang w:val="en-US"/>
+                        </w:rPr>
+                        <w:t xml:space="preserve"> . You first need to find the item and then take a little bit of time to pick up the item. This will make some noise and attract more of the aforementioned monsters. You then put the item in your “backpack” and can carry more items to the exit.</w:t>
                       </w:r>
                     </w:p>
                   </w:txbxContent>

</xml_diff>